<commit_message>
Ajout cours SQL Server
</commit_message>
<xml_diff>
--- a/2018-2019/SQL/Cours 1/Installation SQL server.docx
+++ b/2018-2019/SQL/Cours 1/Installation SQL server.docx
@@ -795,7 +795,15 @@
     </w:p>
     <w:p>
       <w:r>
-        <w:t>Néanmoins, ce port est bloqué par défaut par le Firewall de Windows, il faut donc l'ouvrir. Pour se faire</w:t>
+        <w:t xml:space="preserve">Néanmoins, ce port est bloqué par défaut par le Firewall de Windows, il faut donc l'ouvrir. Pour </w:t>
+      </w:r>
+      <w:r>
+        <w:t>c</w:t>
+      </w:r>
+      <w:bookmarkStart w:id="0" w:name="_GoBack"/>
+      <w:bookmarkEnd w:id="0"/>
+      <w:r>
+        <w:t>e faire</w:t>
       </w:r>
       <w:r>
         <w:t xml:space="preserve"> :</w:t>
@@ -908,760 +916,13 @@
         <w:t>Puis donnez un nom à la règle (par exemple "SQL Server - Port 1433") dans l'écran "Nom"</w:t>
       </w:r>
     </w:p>
-    <w:p>
-      <w:pPr>
-        <w:pStyle w:val="Titre1"/>
-      </w:pPr>
-      <w:r>
-        <w:t>Installation des outils de gestion de SQL Server Express</w:t>
-      </w:r>
-    </w:p>
-    <w:p>
-      <w:r>
-        <w:t>L'installation de SQL Server est maintenant fonctionnelle, néanmoins aucun outil n'est installé par défaut. Visual Studio permet des manipulations de base sur SQL Server, mais dans l'industrie, on préfèrera installer un outil bien plus puissant appelé "SQL Server Management Studio", abrégé en "SSMS".</w:t>
-      </w:r>
-    </w:p>
-    <w:p>
-      <w:r>
-        <w:lastRenderedPageBreak/>
-        <w:t xml:space="preserve">Pour ce faire, installez SSMS via </w:t>
-      </w:r>
-      <w:r>
-        <w:t>SSMS-Setup-FRA</w:t>
-      </w:r>
-      <w:r>
-        <w:t>.exe présent dans le répertoire "commun"</w:t>
-      </w:r>
-      <w:r>
-        <w:t xml:space="preserve"> (Copiez le en local d'abord, ne le lancez pas depuis le répertoire commun)</w:t>
-      </w:r>
-      <w:r>
-        <w:t>. Les options par défaut de l'install</w:t>
-      </w:r>
-      <w:r>
-        <w:t>at</w:t>
-      </w:r>
-      <w:r>
-        <w:t>e</w:t>
-      </w:r>
-      <w:r>
-        <w:t>u</w:t>
-      </w:r>
-      <w:r>
-        <w:t>r sont bonnes.</w:t>
-      </w:r>
-    </w:p>
-    <w:p>
-      <w:pPr>
-        <w:rPr>
-          <w:i/>
-        </w:rPr>
-      </w:pPr>
-      <w:r>
-        <w:rPr>
-          <w:i/>
-        </w:rPr>
-        <w:t xml:space="preserve">Pour information, SQL Server Management Studio se base sur une </w:t>
-      </w:r>
-      <w:r>
-        <w:rPr>
-          <w:i/>
-        </w:rPr>
-        <w:t xml:space="preserve">petite </w:t>
-      </w:r>
-      <w:r>
-        <w:rPr>
-          <w:i/>
-        </w:rPr>
-        <w:t xml:space="preserve">partie de Visual Studio </w:t>
-      </w:r>
-      <w:r>
-        <w:rPr>
-          <w:i/>
-        </w:rPr>
-        <w:t xml:space="preserve">(appelée "Visual Studio Shell") </w:t>
-      </w:r>
-      <w:r>
-        <w:rPr>
-          <w:i/>
-        </w:rPr>
-        <w:t>qui sera installée automatiquement. Une fois SSMS installé, il y aura donc potentiellement deux Visual Studio sur la machine</w:t>
-      </w:r>
-      <w:r>
-        <w:rPr>
-          <w:i/>
-        </w:rPr>
-        <w:t>, dans des versions différentes</w:t>
-      </w:r>
-      <w:r>
-        <w:rPr>
-          <w:i/>
-        </w:rPr>
-        <w:t>, ce qui n'est pas problématique en soi</w:t>
-      </w:r>
-      <w:r>
-        <w:rPr>
-          <w:i/>
-        </w:rPr>
-        <w:t>, mais si vous vous demandez d'où vient cette autre version de Visual Studio qui pourrait apparaitr</w:t>
-      </w:r>
-      <w:r>
-        <w:rPr>
-          <w:i/>
-        </w:rPr>
-        <w:t>e plus tard</w:t>
-      </w:r>
-      <w:r>
-        <w:rPr>
-          <w:i/>
-        </w:rPr>
-        <w:t>, l'explication vient de là.</w:t>
-      </w:r>
-    </w:p>
-    <w:p>
-      <w:pPr>
-        <w:rPr>
-          <w:i/>
-        </w:rPr>
-      </w:pPr>
-    </w:p>
-    <w:p>
-      <w:r>
-        <w:t>Puis lancez SQL Server management studio en tapant la touche "Windows", puis "SSMS" puis "Entrée"</w:t>
-      </w:r>
-    </w:p>
-    <w:p>
-      <w:r>
-        <w:t>Le premier écran vous demander de saisir les informations permettant de se connecter à l'instance SQL, à savoir :</w:t>
-      </w:r>
-    </w:p>
-    <w:p>
-      <w:pPr>
-        <w:jc w:val="center"/>
-      </w:pPr>
-      <w:r>
-        <w:rPr>
-          <w:noProof/>
-        </w:rPr>
-        <w:drawing>
-          <wp:inline distT="0" distB="0" distL="0" distR="0" wp14:anchorId="0450CD11" wp14:editId="7379CC06">
-            <wp:extent cx="4543425" cy="3000375"/>
-            <wp:effectExtent l="0" t="0" r="9525" b="9525"/>
-            <wp:docPr id="12" name="Image 12"/>
-            <wp:cNvGraphicFramePr>
-              <a:graphicFrameLocks xmlns:a="http://schemas.openxmlformats.org/drawingml/2006/main" noChangeAspect="1"/>
-            </wp:cNvGraphicFramePr>
-            <a:graphic xmlns:a="http://schemas.openxmlformats.org/drawingml/2006/main">
-              <a:graphicData uri="http://schemas.openxmlformats.org/drawingml/2006/picture">
-                <pic:pic xmlns:pic="http://schemas.openxmlformats.org/drawingml/2006/picture">
-                  <pic:nvPicPr>
-                    <pic:cNvPr id="1" name=""/>
-                    <pic:cNvPicPr/>
-                  </pic:nvPicPr>
-                  <pic:blipFill>
-                    <a:blip r:embed="rId15"/>
-                    <a:stretch>
-                      <a:fillRect/>
-                    </a:stretch>
-                  </pic:blipFill>
-                  <pic:spPr>
-                    <a:xfrm>
-                      <a:off x="0" y="0"/>
-                      <a:ext cx="4543425" cy="3000375"/>
-                    </a:xfrm>
-                    <a:prstGeom prst="rect">
-                      <a:avLst/>
-                    </a:prstGeom>
-                  </pic:spPr>
-                </pic:pic>
-              </a:graphicData>
-            </a:graphic>
-          </wp:inline>
-        </w:drawing>
-      </w:r>
-    </w:p>
-    <w:p>
-      <w:pPr>
-        <w:pStyle w:val="Paragraphedeliste"/>
-        <w:numPr>
-          <w:ilvl w:val="0"/>
-          <w:numId w:val="3"/>
-        </w:numPr>
-      </w:pPr>
-      <w:r>
-        <w:t>Le nom du serveur</w:t>
-      </w:r>
-    </w:p>
-    <w:p>
-      <w:pPr>
-        <w:pStyle w:val="Paragraphedeliste"/>
-        <w:numPr>
-          <w:ilvl w:val="1"/>
-          <w:numId w:val="3"/>
-        </w:numPr>
-      </w:pPr>
-      <w:r>
-        <w:t>Dans notre cas, comme il s'agit d'une instance nommée, elle est de la forme :</w:t>
-      </w:r>
-    </w:p>
-    <w:p>
-      <w:pPr>
-        <w:pStyle w:val="Paragraphedeliste"/>
-        <w:ind w:left="1440"/>
-        <w:rPr>
-          <w:rFonts w:ascii="Consolas" w:hAnsi="Consolas"/>
-        </w:rPr>
-      </w:pPr>
-      <w:proofErr w:type="spellStart"/>
-      <w:r>
-        <w:rPr>
-          <w:rFonts w:ascii="Consolas" w:hAnsi="Consolas"/>
-        </w:rPr>
-        <w:t>NomDeVotrePC</w:t>
-      </w:r>
-      <w:proofErr w:type="spellEnd"/>
-      <w:r>
-        <w:rPr>
-          <w:rFonts w:ascii="Consolas" w:hAnsi="Consolas"/>
-        </w:rPr>
-        <w:t>\</w:t>
-      </w:r>
-      <w:proofErr w:type="spellStart"/>
-      <w:r>
-        <w:rPr>
-          <w:rFonts w:ascii="Consolas" w:hAnsi="Consolas"/>
-        </w:rPr>
-        <w:t>NomDeLinstanceNommee</w:t>
-      </w:r>
-      <w:proofErr w:type="spellEnd"/>
-    </w:p>
-    <w:p>
-      <w:pPr>
-        <w:pStyle w:val="Paragraphedeliste"/>
-        <w:ind w:left="1440"/>
-      </w:pPr>
-      <w:r>
-        <w:t>Donc par exemple</w:t>
-      </w:r>
-    </w:p>
-    <w:p>
-      <w:pPr>
-        <w:pStyle w:val="Paragraphedeliste"/>
-        <w:ind w:left="1440"/>
-        <w:rPr>
-          <w:rFonts w:ascii="Consolas" w:hAnsi="Consolas"/>
-        </w:rPr>
-      </w:pPr>
-      <w:proofErr w:type="gramStart"/>
-      <w:r>
-        <w:rPr>
-          <w:rFonts w:ascii="Consolas" w:hAnsi="Consolas"/>
-        </w:rPr>
-        <w:t>localhost</w:t>
-      </w:r>
-      <w:proofErr w:type="gramEnd"/>
-      <w:r>
-        <w:rPr>
-          <w:rFonts w:ascii="Consolas" w:hAnsi="Consolas"/>
-        </w:rPr>
-        <w:t>\</w:t>
-      </w:r>
-      <w:proofErr w:type="spellStart"/>
-      <w:r>
-        <w:rPr>
-          <w:rFonts w:ascii="Consolas" w:hAnsi="Consolas"/>
-        </w:rPr>
-        <w:t>SQLExpress</w:t>
-      </w:r>
-      <w:proofErr w:type="spellEnd"/>
-    </w:p>
-    <w:p>
-      <w:pPr>
-        <w:pStyle w:val="Paragraphedeliste"/>
-        <w:numPr>
-          <w:ilvl w:val="1"/>
-          <w:numId w:val="3"/>
-        </w:numPr>
-        <w:rPr>
-          <w:rFonts w:cstheme="minorHAnsi"/>
-        </w:rPr>
-      </w:pPr>
-      <w:r>
-        <w:rPr>
-          <w:rFonts w:cstheme="minorHAnsi"/>
-        </w:rPr>
-        <w:t>Si l'instance était une instance par défaut, il suffirait ici de saisir "</w:t>
-      </w:r>
-      <w:proofErr w:type="spellStart"/>
-      <w:r>
-        <w:rPr>
-          <w:rFonts w:ascii="Consolas" w:hAnsi="Consolas" w:cstheme="minorHAnsi"/>
-        </w:rPr>
-        <w:t>NomDeVotrePC</w:t>
-      </w:r>
-      <w:proofErr w:type="spellEnd"/>
-      <w:r>
-        <w:rPr>
-          <w:rFonts w:cstheme="minorHAnsi"/>
-        </w:rPr>
-        <w:t>" ou même plus simplement "</w:t>
-      </w:r>
-      <w:r>
-        <w:rPr>
-          <w:rFonts w:ascii="Consolas" w:hAnsi="Consolas" w:cstheme="minorHAnsi"/>
-        </w:rPr>
-        <w:t>.</w:t>
-      </w:r>
-      <w:r>
-        <w:rPr>
-          <w:rFonts w:cstheme="minorHAnsi"/>
-        </w:rPr>
-        <w:t>"</w:t>
-      </w:r>
-    </w:p>
-    <w:p>
-      <w:pPr>
-        <w:pStyle w:val="Paragraphedeliste"/>
-        <w:numPr>
-          <w:ilvl w:val="0"/>
-          <w:numId w:val="3"/>
-        </w:numPr>
-      </w:pPr>
-      <w:r>
-        <w:t>Les informations de connexion</w:t>
-      </w:r>
-    </w:p>
-    <w:p>
-      <w:pPr>
-        <w:pStyle w:val="Paragraphedeliste"/>
-        <w:numPr>
-          <w:ilvl w:val="1"/>
-          <w:numId w:val="3"/>
-        </w:numPr>
-      </w:pPr>
-      <w:r>
-        <w:t>Par défaut, SSMS tente de se connecter avec l'utilisateur Windows courant</w:t>
-      </w:r>
-    </w:p>
-    <w:p>
-      <w:pPr>
-        <w:pStyle w:val="Paragraphedeliste"/>
-        <w:numPr>
-          <w:ilvl w:val="1"/>
-          <w:numId w:val="3"/>
-        </w:numPr>
-      </w:pPr>
-      <w:r>
-        <w:t>Il est possible de se connecter avec un autre utilisateur Windows</w:t>
-      </w:r>
-    </w:p>
-    <w:p>
-      <w:pPr>
-        <w:pStyle w:val="Paragraphedeliste"/>
-        <w:numPr>
-          <w:ilvl w:val="1"/>
-          <w:numId w:val="3"/>
-        </w:numPr>
-      </w:pPr>
-      <w:r>
-        <w:t>Ou de se connecter avec un compte de connexion SQL.</w:t>
-      </w:r>
-    </w:p>
-    <w:p>
-      <w:pPr>
-        <w:pStyle w:val="Paragraphedeliste"/>
-        <w:numPr>
-          <w:ilvl w:val="1"/>
-          <w:numId w:val="3"/>
-        </w:numPr>
-      </w:pPr>
-      <w:r>
-        <w:t xml:space="preserve">Dans notre cas, on se connectera toujours avec l'utilisateur Windows courant. </w:t>
-      </w:r>
-    </w:p>
-    <w:p>
-      <w:pPr>
-        <w:pStyle w:val="Paragraphedeliste"/>
-      </w:pPr>
-      <w:r>
-        <w:t>SSMS se connecte alors au serveur, une nouvelle entrée apparait dans le panneau "Explorateur d'objet".</w:t>
-      </w:r>
-    </w:p>
-    <w:p>
-      <w:pPr>
-        <w:pStyle w:val="Paragraphedeliste"/>
-      </w:pPr>
-    </w:p>
-    <w:p>
-      <w:pPr>
-        <w:pStyle w:val="Titre1"/>
-      </w:pPr>
-      <w:r>
-        <w:lastRenderedPageBreak/>
-        <w:t>Découverte de SSMS</w:t>
-      </w:r>
-    </w:p>
-    <w:p>
-      <w:r>
-        <w:t>Une fois connecté à une instance SQL Serveur, on peut remarquer un certain nombre de choses (j'ai déplié certains nœuds pour plus d'explication)</w:t>
-      </w:r>
-    </w:p>
-    <w:p>
-      <w:r>
-        <w:rPr>
-          <w:noProof/>
-        </w:rPr>
-        <w:drawing>
-          <wp:inline distT="0" distB="0" distL="0" distR="0" wp14:anchorId="772E2EBE" wp14:editId="638E6CEE">
-            <wp:extent cx="3267075" cy="6057900"/>
-            <wp:effectExtent l="0" t="0" r="9525" b="0"/>
-            <wp:docPr id="14" name="Image 14"/>
-            <wp:cNvGraphicFramePr>
-              <a:graphicFrameLocks xmlns:a="http://schemas.openxmlformats.org/drawingml/2006/main" noChangeAspect="1"/>
-            </wp:cNvGraphicFramePr>
-            <a:graphic xmlns:a="http://schemas.openxmlformats.org/drawingml/2006/main">
-              <a:graphicData uri="http://schemas.openxmlformats.org/drawingml/2006/picture">
-                <pic:pic xmlns:pic="http://schemas.openxmlformats.org/drawingml/2006/picture">
-                  <pic:nvPicPr>
-                    <pic:cNvPr id="1" name=""/>
-                    <pic:cNvPicPr/>
-                  </pic:nvPicPr>
-                  <pic:blipFill>
-                    <a:blip r:embed="rId16"/>
-                    <a:stretch>
-                      <a:fillRect/>
-                    </a:stretch>
-                  </pic:blipFill>
-                  <pic:spPr>
-                    <a:xfrm>
-                      <a:off x="0" y="0"/>
-                      <a:ext cx="3267075" cy="6057900"/>
-                    </a:xfrm>
-                    <a:prstGeom prst="rect">
-                      <a:avLst/>
-                    </a:prstGeom>
-                  </pic:spPr>
-                </pic:pic>
-              </a:graphicData>
-            </a:graphic>
-          </wp:inline>
-        </w:drawing>
-      </w:r>
-    </w:p>
-    <w:p>
-      <w:pPr>
-        <w:pStyle w:val="Paragraphedeliste"/>
-        <w:numPr>
-          <w:ilvl w:val="0"/>
-          <w:numId w:val="3"/>
-        </w:numPr>
-      </w:pPr>
-      <w:r>
-        <w:t xml:space="preserve">Le nœud "Bases de données" ne contient aucun élément autre que "Bases de données système" et "Instantanées de base de données" car aucune base de </w:t>
-      </w:r>
-      <w:r>
-        <w:t>données</w:t>
-      </w:r>
-      <w:r>
-        <w:t xml:space="preserve"> n'est créée par défaut. Lorsque l'on créera des bases de données dans notre instance, elles apparaitront ici.</w:t>
-      </w:r>
-    </w:p>
-    <w:p>
-      <w:pPr>
-        <w:pStyle w:val="Paragraphedeliste"/>
-        <w:numPr>
-          <w:ilvl w:val="0"/>
-          <w:numId w:val="3"/>
-        </w:numPr>
-      </w:pPr>
-      <w:r>
-        <w:t xml:space="preserve">Dans le nœud "Sécurité" puis "Connexions" apparaissent un certain nombre de comptes déjà existants, notamment l'utilisateur courant, ainsi que "sa" qui est probablement désactivé. Si vous double-cliquez sur </w:t>
-      </w:r>
-      <w:r>
-        <w:t>votre login, puis que vous allez dans "Rôles du serveur", vous pourrez voir les rôles de sécurité que vous avez, notamment "</w:t>
-      </w:r>
-      <w:proofErr w:type="spellStart"/>
-      <w:r>
-        <w:t>sysadmin</w:t>
-      </w:r>
-      <w:proofErr w:type="spellEnd"/>
-      <w:r>
-        <w:t>" (le plus important, il vous donne tous les droits).</w:t>
-      </w:r>
-    </w:p>
-    <w:p>
-      <w:pPr>
-        <w:pStyle w:val="Paragraphedeliste"/>
-        <w:numPr>
-          <w:ilvl w:val="1"/>
-          <w:numId w:val="3"/>
-        </w:numPr>
-      </w:pPr>
-      <w:r>
-        <w:t>Profitez-en pour ajouter un nouveau compte de connexion pour votre voisin de table en faisant un clic-droit sur "Connexions" puis "Nouvelle connexion…"</w:t>
-      </w:r>
-    </w:p>
-    <w:p>
-      <w:pPr>
-        <w:pStyle w:val="Paragraphedeliste"/>
-        <w:numPr>
-          <w:ilvl w:val="1"/>
-          <w:numId w:val="3"/>
-        </w:numPr>
-      </w:pPr>
-      <w:r>
-        <w:lastRenderedPageBreak/>
-        <w:t>Dans l'onglet "Général", renseignez son nom d'accès sous la forme "</w:t>
-      </w:r>
-      <w:proofErr w:type="spellStart"/>
-      <w:r>
-        <w:t>DomainActiveDirectory</w:t>
-      </w:r>
-      <w:proofErr w:type="spellEnd"/>
-      <w:r>
-        <w:t>\</w:t>
-      </w:r>
-      <w:proofErr w:type="spellStart"/>
-      <w:r>
-        <w:t>LoginUtilisateur</w:t>
-      </w:r>
-      <w:proofErr w:type="spellEnd"/>
-      <w:r>
-        <w:t>"</w:t>
-      </w:r>
-      <w:r>
-        <w:t xml:space="preserve"> (celui utilisé pour se connecter à sa machine)</w:t>
-      </w:r>
-      <w:r>
-        <w:t>, puis validez.</w:t>
-      </w:r>
-    </w:p>
-    <w:p>
-      <w:pPr>
-        <w:pStyle w:val="Paragraphedeliste"/>
-        <w:numPr>
-          <w:ilvl w:val="1"/>
-          <w:numId w:val="3"/>
-        </w:numPr>
-      </w:pPr>
-      <w:r>
-        <w:t>Demandez à votre collègue de se connecter à votre instance SQL Server. Normalement, il devrait pouvoir s'y connecter, mais il n'y verra rien car son rôle par défaut ne lui permet rien (c'est "voulu").</w:t>
-      </w:r>
-    </w:p>
-    <w:p>
-      <w:pPr>
-        <w:pStyle w:val="Paragraphedeliste"/>
-        <w:numPr>
-          <w:ilvl w:val="0"/>
-          <w:numId w:val="3"/>
-        </w:numPr>
-      </w:pPr>
-      <w:r>
-        <w:t>Le nœud "Gestion" puis "Journaux SQL Server" contient les journaux ("logs") de SQL Server et peuvent être très pratiques pour rechercher la cause de certains soucis, par exemple ceux de connexion.</w:t>
-      </w:r>
-    </w:p>
-    <w:p>
-      <w:pPr>
-        <w:pStyle w:val="Titre1"/>
-      </w:pPr>
-      <w:r>
-        <w:t xml:space="preserve">Création d'une première base de données </w:t>
-      </w:r>
-    </w:p>
-    <w:p>
-      <w:r>
-        <w:t>Nous allons créer notre première base de données. Pour ce faire, effectuez un clic-droit sur le nœud "Base de données", puis cliquez sur "Nouvelle base de données". L'écran suivant vous permettra de configurer la nouvelle base de données à créer.</w:t>
-      </w:r>
-    </w:p>
-    <w:p>
-      <w:r>
-        <w:rPr>
-          <w:noProof/>
-        </w:rPr>
-        <w:drawing>
-          <wp:inline distT="0" distB="0" distL="0" distR="0" wp14:anchorId="7DB0E4DA" wp14:editId="1404F7AF">
-            <wp:extent cx="5760720" cy="5217795"/>
-            <wp:effectExtent l="0" t="0" r="0" b="1905"/>
-            <wp:docPr id="2" name="Image 2"/>
-            <wp:cNvGraphicFramePr>
-              <a:graphicFrameLocks xmlns:a="http://schemas.openxmlformats.org/drawingml/2006/main" noChangeAspect="1"/>
-            </wp:cNvGraphicFramePr>
-            <a:graphic xmlns:a="http://schemas.openxmlformats.org/drawingml/2006/main">
-              <a:graphicData uri="http://schemas.openxmlformats.org/drawingml/2006/picture">
-                <pic:pic xmlns:pic="http://schemas.openxmlformats.org/drawingml/2006/picture">
-                  <pic:nvPicPr>
-                    <pic:cNvPr id="1" name=""/>
-                    <pic:cNvPicPr/>
-                  </pic:nvPicPr>
-                  <pic:blipFill>
-                    <a:blip r:embed="rId17"/>
-                    <a:stretch>
-                      <a:fillRect/>
-                    </a:stretch>
-                  </pic:blipFill>
-                  <pic:spPr>
-                    <a:xfrm>
-                      <a:off x="0" y="0"/>
-                      <a:ext cx="5760720" cy="5217795"/>
-                    </a:xfrm>
-                    <a:prstGeom prst="rect">
-                      <a:avLst/>
-                    </a:prstGeom>
-                  </pic:spPr>
-                </pic:pic>
-              </a:graphicData>
-            </a:graphic>
-          </wp:inline>
-        </w:drawing>
-      </w:r>
-    </w:p>
-    <w:p>
-      <w:r>
-        <w:t xml:space="preserve">Renseignez donc le nom puis notez que </w:t>
-      </w:r>
-      <w:r>
-        <w:t>cet écran vous permet aussi de spécifier où seront disposés les fichiers qui contiendront plus tard :</w:t>
-      </w:r>
-    </w:p>
-    <w:p>
-      <w:pPr>
-        <w:pStyle w:val="Paragraphedeliste"/>
-        <w:numPr>
-          <w:ilvl w:val="0"/>
-          <w:numId w:val="3"/>
-        </w:numPr>
-      </w:pPr>
-      <w:r>
-        <w:t>Les données à proprement parler (un fichier avec une extension ".</w:t>
-      </w:r>
-      <w:proofErr w:type="spellStart"/>
-      <w:r>
-        <w:t>mdf</w:t>
-      </w:r>
-      <w:proofErr w:type="spellEnd"/>
-      <w:r>
-        <w:t>")</w:t>
-      </w:r>
-    </w:p>
-    <w:p>
-      <w:pPr>
-        <w:pStyle w:val="Paragraphedeliste"/>
-        <w:numPr>
-          <w:ilvl w:val="0"/>
-          <w:numId w:val="3"/>
-        </w:numPr>
-      </w:pPr>
-      <w:r>
-        <w:lastRenderedPageBreak/>
-        <w:t>Le journal de la base de données : concrètement la liste de toutes les opérations effectuées depuis la création de la base de données, permettant de revenir dans l'état d'une base de données dans le passé, de faire des sauvegardes incrémentales etc. (un fichier avec l'extension ".</w:t>
-      </w:r>
-      <w:proofErr w:type="spellStart"/>
-      <w:r>
-        <w:t>ldf</w:t>
-      </w:r>
-      <w:proofErr w:type="spellEnd"/>
-      <w:r>
-        <w:t>")</w:t>
-      </w:r>
-    </w:p>
-    <w:p>
-      <w:r>
-        <w:t>Avant de cliquer sur OK, cliquez plutôt sur le bouton "Script" en haut de la fenêtre. Cela vous ouvrira un fichier texte qui comprendra une requête SQL vous permettant de créer la base de données telle que vous l'avez configuré dans la fenêtre. En fait, valider la fenêtre avec le bouton "OK" ne ferait qu'exécuter l'équivalent de la requête que vous avez généré. L'intérêt d'avoir ce script plutôt que de juste cliquer sur "OK" est que vous pouvez conserver ce script quelque part pour le relancer à l'envie plus tard, sans avoir à réeffectuer toutes les opérations de configuration manuellement.</w:t>
-      </w:r>
-    </w:p>
-    <w:p>
-      <w:pPr>
-        <w:rPr>
-          <w:i/>
-        </w:rPr>
-      </w:pPr>
-      <w:r>
-        <w:rPr>
-          <w:i/>
-        </w:rPr>
-        <w:t>Il en sera de même plus tard, les différentes manipulations que SSMS vous proposera d'effectuer (création de table, de lignes, de vues, manipulation de droits, suppressions, sauvegarde et restauration etc.) ne sont en général que des interfaces graphiques qui vous permettent de générer du SQL en "sous</w:t>
-      </w:r>
-      <w:r>
-        <w:rPr>
-          <w:i/>
-        </w:rPr>
-        <w:t>-</w:t>
-      </w:r>
-      <w:r>
-        <w:rPr>
-          <w:i/>
-        </w:rPr>
-        <w:t>main". Il est toujours possible de récupérer ce code SQL</w:t>
-      </w:r>
-      <w:r>
-        <w:rPr>
-          <w:i/>
-        </w:rPr>
-        <w:t>, tout comme il est possible d'effectuer toutes ces opérations directement en SQL.</w:t>
-      </w:r>
-    </w:p>
-    <w:p>
-      <w:r>
-        <w:t>Maintenant que vous avez à votre disposition le script SQL à exécuter pour générer votre première base de données, cliquez sur le bouton "Exécuter" dans la barre d'outils</w:t>
-      </w:r>
-      <w:r>
-        <w:t>. L'onglet "Résultats" devrait alors afficher "</w:t>
-      </w:r>
-      <w:r>
-        <w:rPr>
-          <w:rFonts w:ascii="Consolas" w:hAnsi="Consolas" w:cs="Consolas"/>
-          <w:color w:val="000000"/>
-          <w:sz w:val="19"/>
-          <w:szCs w:val="19"/>
-          <w:highlight w:val="white"/>
-        </w:rPr>
-        <w:t>Commandes réussies.</w:t>
-      </w:r>
-      <w:r>
-        <w:t>"</w:t>
-      </w:r>
-      <w:r>
-        <w:t>. La nouvelle base de données ne s'affichera pas immédiatement dans l'explorateur d'objets car il faut rafraichir la liste pour qu'elle apparaisse. Vous pouvez fermer puis rouvrir le nœud "Base de données" ou effectuer un clic droit sur ce nœud et cliquer sur "Rafraichir". Il en sera de même pour tous les objets que l'on va créer par la suite (tables, utilisateurs etc.)</w:t>
-      </w:r>
-    </w:p>
-    <w:p>
-      <w:pPr>
-        <w:pStyle w:val="Titre1"/>
-      </w:pPr>
-      <w:r>
-        <w:t>La Suite</w:t>
-      </w:r>
-    </w:p>
-    <w:p>
-      <w:r>
-        <w:t xml:space="preserve">La suite, on la verra tous ensemble </w:t>
-      </w:r>
-      <w:r>
-        <w:rPr>
-          <mc:AlternateContent>
-            <mc:Choice Requires="w16se"/>
-            <mc:Fallback>
-              <w:rFonts w:ascii="Segoe UI Emoji" w:eastAsia="Segoe UI Emoji" w:hAnsi="Segoe UI Emoji" w:cs="Segoe UI Emoji"/>
-            </mc:Fallback>
-          </mc:AlternateContent>
-        </w:rPr>
-        <mc:AlternateContent>
-          <mc:Choice Requires="w16se">
-            <w16se:symEx w16se:font="Segoe UI Emoji" w16se:char="1F60A"/>
-          </mc:Choice>
-          <mc:Fallback>
-            <w:t>😊</w:t>
-          </mc:Fallback>
-        </mc:AlternateContent>
-      </w:r>
-    </w:p>
     <w:sectPr>
-      <w:headerReference w:type="even" r:id="rId18"/>
-      <w:headerReference w:type="default" r:id="rId19"/>
-      <w:footerReference w:type="even" r:id="rId20"/>
-      <w:footerReference w:type="default" r:id="rId21"/>
-      <w:headerReference w:type="first" r:id="rId22"/>
-      <w:footerReference w:type="first" r:id="rId23"/>
+      <w:headerReference w:type="even" r:id="rId15"/>
+      <w:headerReference w:type="default" r:id="rId16"/>
+      <w:footerReference w:type="even" r:id="rId17"/>
+      <w:footerReference w:type="default" r:id="rId18"/>
+      <w:headerReference w:type="first" r:id="rId19"/>
+      <w:footerReference w:type="first" r:id="rId20"/>
       <w:pgSz w:w="11906" w:h="16838"/>
       <w:pgMar w:top="1417" w:right="1417" w:bottom="1417" w:left="1417" w:header="708" w:footer="708" w:gutter="0"/>
       <w:cols w:space="708"/>
@@ -1716,9 +977,8 @@
         <w:docPartUnique/>
       </w:docPartObj>
     </w:sdtPr>
+    <w:sdtEndPr/>
     <w:sdtContent>
-      <w:bookmarkStart w:id="0" w:name="_GoBack" w:displacedByCustomXml="prev"/>
-      <w:bookmarkEnd w:id="0" w:displacedByCustomXml="prev"/>
       <w:p>
         <w:pPr>
           <w:pStyle w:val="Pieddepage"/>

</xml_diff>